<commit_message>
Rechnernetze Link Layer Fragen hinzugefügt
</commit_message>
<xml_diff>
--- a/Sebastian/Rechnernetze/Aufgaben/3_Rechnernetze_LinkLayer.docx
+++ b/Sebastian/Rechnernetze/Aufgaben/3_Rechnernetze_LinkLayer.docx
@@ -24,36 +24,58 @@
           <w:szCs w:val="24"/>
         </w:rPr>
       </w:pPr>
-      <w:bookmarkStart w:id="0" w:name="_GoBack"/>
-      <w:r>
-        <w:rPr>
-          <w:sz w:val="24"/>
-          <w:szCs w:val="24"/>
-        </w:rPr>
-        <w:t>Das ist die erste Frage</w:t>
-      </w:r>
-    </w:p>
-    <w:p>
-      <w:pPr>
-        <w:pStyle w:val="Listenabsatz"/>
-        <w:rPr>
-          <w:sz w:val="24"/>
-          <w:szCs w:val="24"/>
-        </w:rPr>
-      </w:pPr>
-    </w:p>
-    <w:p>
-      <w:pPr>
-        <w:pStyle w:val="Listenabsatz"/>
-        <w:rPr>
-          <w:sz w:val="24"/>
-          <w:szCs w:val="24"/>
-        </w:rPr>
-      </w:pPr>
-    </w:p>
-    <w:p>
-      <w:pPr>
-        <w:pStyle w:val="Listenabsatz"/>
+      <w:r>
+        <w:rPr>
+          <w:sz w:val="24"/>
+          <w:szCs w:val="24"/>
+        </w:rPr>
+        <w:t xml:space="preserve">In welchem Bauteil werden große Teile </w:t>
+      </w:r>
+      <w:proofErr w:type="gramStart"/>
+      <w:r>
+        <w:rPr>
+          <w:sz w:val="24"/>
+          <w:szCs w:val="24"/>
+        </w:rPr>
+        <w:t>des Link</w:t>
+      </w:r>
+      <w:proofErr w:type="gramEnd"/>
+      <w:r>
+        <w:rPr>
+          <w:sz w:val="24"/>
+          <w:szCs w:val="24"/>
+        </w:rPr>
+        <w:t xml:space="preserve"> und </w:t>
+      </w:r>
+      <w:proofErr w:type="spellStart"/>
+      <w:r>
+        <w:rPr>
+          <w:sz w:val="24"/>
+          <w:szCs w:val="24"/>
+        </w:rPr>
+        <w:t>Physical</w:t>
+      </w:r>
+      <w:proofErr w:type="spellEnd"/>
+      <w:r>
+        <w:rPr>
+          <w:sz w:val="24"/>
+          <w:szCs w:val="24"/>
+        </w:rPr>
+        <w:t xml:space="preserve"> Layer implementiert?</w:t>
+      </w:r>
+    </w:p>
+    <w:p>
+      <w:pPr>
+        <w:spacing w:line="254" w:lineRule="auto"/>
+        <w:rPr>
+          <w:sz w:val="24"/>
+          <w:szCs w:val="24"/>
+        </w:rPr>
+      </w:pPr>
+    </w:p>
+    <w:p>
+      <w:pPr>
+        <w:spacing w:line="254" w:lineRule="auto"/>
         <w:rPr>
           <w:sz w:val="24"/>
           <w:szCs w:val="24"/>
@@ -78,18 +100,401 @@
           <w:sz w:val="24"/>
           <w:szCs w:val="24"/>
         </w:rPr>
-        <w:t>Das ist die zweite Frage…</w:t>
-      </w:r>
-    </w:p>
-    <w:p>
-      <w:pPr>
-        <w:rPr>
-          <w:sz w:val="24"/>
-          <w:szCs w:val="24"/>
-        </w:rPr>
-      </w:pPr>
-    </w:p>
-    <w:bookmarkEnd w:id="0"/>
+        <w:t>Ein Frame sieht NACH Byte-</w:t>
+      </w:r>
+      <w:proofErr w:type="spellStart"/>
+      <w:r>
+        <w:rPr>
+          <w:sz w:val="24"/>
+          <w:szCs w:val="24"/>
+        </w:rPr>
+        <w:t>Stuff</w:t>
+      </w:r>
+      <w:r>
+        <w:rPr>
+          <w:sz w:val="24"/>
+          <w:szCs w:val="24"/>
+        </w:rPr>
+        <w:t>i</w:t>
+      </w:r>
+      <w:r>
+        <w:rPr>
+          <w:sz w:val="24"/>
+          <w:szCs w:val="24"/>
+        </w:rPr>
+        <w:t>ng</w:t>
+      </w:r>
+      <w:proofErr w:type="spellEnd"/>
+      <w:r>
+        <w:rPr>
+          <w:sz w:val="24"/>
+          <w:szCs w:val="24"/>
+        </w:rPr>
+        <w:t xml:space="preserve"> folgendermaßen aus:</w:t>
+      </w:r>
+    </w:p>
+    <w:p>
+      <w:pPr>
+        <w:pStyle w:val="Listenabsatz"/>
+        <w:spacing w:line="254" w:lineRule="auto"/>
+        <w:rPr>
+          <w:sz w:val="24"/>
+          <w:szCs w:val="24"/>
+        </w:rPr>
+      </w:pPr>
+      <w:r>
+        <w:rPr>
+          <w:sz w:val="24"/>
+          <w:szCs w:val="24"/>
+        </w:rPr>
+        <w:t xml:space="preserve">FLAG ESC </w:t>
+      </w:r>
+      <w:proofErr w:type="spellStart"/>
+      <w:r>
+        <w:rPr>
+          <w:sz w:val="24"/>
+          <w:szCs w:val="24"/>
+        </w:rPr>
+        <w:t>ESC</w:t>
+      </w:r>
+      <w:proofErr w:type="spellEnd"/>
+      <w:r>
+        <w:rPr>
+          <w:sz w:val="24"/>
+          <w:szCs w:val="24"/>
+        </w:rPr>
+        <w:t xml:space="preserve"> A </w:t>
+      </w:r>
+      <w:proofErr w:type="spellStart"/>
+      <w:r>
+        <w:rPr>
+          <w:sz w:val="24"/>
+          <w:szCs w:val="24"/>
+        </w:rPr>
+        <w:t>A</w:t>
+      </w:r>
+      <w:proofErr w:type="spellEnd"/>
+      <w:r>
+        <w:rPr>
+          <w:sz w:val="24"/>
+          <w:szCs w:val="24"/>
+        </w:rPr>
+        <w:t xml:space="preserve"> B C A FLAG </w:t>
+      </w:r>
+      <w:proofErr w:type="spellStart"/>
+      <w:r>
+        <w:rPr>
+          <w:sz w:val="24"/>
+          <w:szCs w:val="24"/>
+        </w:rPr>
+        <w:t>FLAG</w:t>
+      </w:r>
+      <w:proofErr w:type="spellEnd"/>
+    </w:p>
+    <w:p>
+      <w:pPr>
+        <w:pStyle w:val="Listenabsatz"/>
+        <w:spacing w:line="254" w:lineRule="auto"/>
+        <w:rPr>
+          <w:sz w:val="24"/>
+          <w:szCs w:val="24"/>
+        </w:rPr>
+      </w:pPr>
+      <w:r>
+        <w:rPr>
+          <w:sz w:val="24"/>
+          <w:szCs w:val="24"/>
+        </w:rPr>
+        <w:t>Wo ist der Fehler und wie kann man ihn beheben? Nachdem du den Fehler behoben hast, kannst du auch sagen, wie die Nutzdaten aussehen.</w:t>
+      </w:r>
+    </w:p>
+    <w:p>
+      <w:pPr>
+        <w:pStyle w:val="Listenabsatz"/>
+        <w:spacing w:line="254" w:lineRule="auto"/>
+        <w:rPr>
+          <w:sz w:val="24"/>
+          <w:szCs w:val="24"/>
+        </w:rPr>
+      </w:pPr>
+    </w:p>
+    <w:p>
+      <w:pPr>
+        <w:pStyle w:val="Listenabsatz"/>
+        <w:spacing w:line="254" w:lineRule="auto"/>
+        <w:rPr>
+          <w:sz w:val="24"/>
+          <w:szCs w:val="24"/>
+        </w:rPr>
+      </w:pPr>
+    </w:p>
+    <w:p>
+      <w:pPr>
+        <w:pStyle w:val="Listenabsatz"/>
+        <w:spacing w:line="254" w:lineRule="auto"/>
+        <w:rPr>
+          <w:sz w:val="24"/>
+          <w:szCs w:val="24"/>
+        </w:rPr>
+      </w:pPr>
+    </w:p>
+    <w:p>
+      <w:pPr>
+        <w:pStyle w:val="Listenabsatz"/>
+        <w:spacing w:line="254" w:lineRule="auto"/>
+        <w:rPr>
+          <w:sz w:val="24"/>
+          <w:szCs w:val="24"/>
+        </w:rPr>
+      </w:pPr>
+    </w:p>
+    <w:p>
+      <w:pPr>
+        <w:pStyle w:val="Listenabsatz"/>
+        <w:numPr>
+          <w:ilvl w:val="0"/>
+          <w:numId w:val="13"/>
+        </w:numPr>
+        <w:spacing w:line="254" w:lineRule="auto"/>
+        <w:rPr>
+          <w:sz w:val="24"/>
+          <w:szCs w:val="24"/>
+        </w:rPr>
+      </w:pPr>
+      <w:r>
+        <w:rPr>
+          <w:sz w:val="24"/>
+          <w:szCs w:val="24"/>
+        </w:rPr>
+        <w:t xml:space="preserve">Welches Problem bei der Rahmenbildung wird durch Byte Count, Byte </w:t>
+      </w:r>
+      <w:proofErr w:type="spellStart"/>
+      <w:r>
+        <w:rPr>
+          <w:sz w:val="24"/>
+          <w:szCs w:val="24"/>
+        </w:rPr>
+        <w:t>Stuffing</w:t>
+      </w:r>
+      <w:proofErr w:type="spellEnd"/>
+      <w:r>
+        <w:rPr>
+          <w:sz w:val="24"/>
+          <w:szCs w:val="24"/>
+        </w:rPr>
+        <w:t xml:space="preserve"> oder Bit </w:t>
+      </w:r>
+      <w:proofErr w:type="spellStart"/>
+      <w:r>
+        <w:rPr>
+          <w:sz w:val="24"/>
+          <w:szCs w:val="24"/>
+        </w:rPr>
+        <w:t>Stuffing</w:t>
+      </w:r>
+      <w:proofErr w:type="spellEnd"/>
+      <w:r>
+        <w:rPr>
+          <w:sz w:val="24"/>
+          <w:szCs w:val="24"/>
+        </w:rPr>
+        <w:t xml:space="preserve"> behoben?</w:t>
+      </w:r>
+    </w:p>
+    <w:p>
+      <w:pPr>
+        <w:spacing w:line="254" w:lineRule="auto"/>
+        <w:rPr>
+          <w:sz w:val="24"/>
+          <w:szCs w:val="24"/>
+        </w:rPr>
+      </w:pPr>
+    </w:p>
+    <w:p>
+      <w:pPr>
+        <w:spacing w:line="254" w:lineRule="auto"/>
+        <w:rPr>
+          <w:sz w:val="24"/>
+          <w:szCs w:val="24"/>
+        </w:rPr>
+      </w:pPr>
+    </w:p>
+    <w:p>
+      <w:pPr>
+        <w:spacing w:line="254" w:lineRule="auto"/>
+        <w:rPr>
+          <w:sz w:val="24"/>
+          <w:szCs w:val="24"/>
+        </w:rPr>
+      </w:pPr>
+    </w:p>
+    <w:p>
+      <w:pPr>
+        <w:pStyle w:val="Listenabsatz"/>
+        <w:numPr>
+          <w:ilvl w:val="0"/>
+          <w:numId w:val="13"/>
+        </w:numPr>
+        <w:spacing w:line="254" w:lineRule="auto"/>
+        <w:rPr>
+          <w:sz w:val="24"/>
+          <w:szCs w:val="24"/>
+        </w:rPr>
+      </w:pPr>
+      <w:r>
+        <w:rPr>
+          <w:sz w:val="24"/>
+          <w:szCs w:val="24"/>
+        </w:rPr>
+        <w:t>Welche Verfahren gibt es, um Bitfehler in den Nutzdaten zu erkennen?</w:t>
+      </w:r>
+    </w:p>
+    <w:p>
+      <w:pPr>
+        <w:pStyle w:val="Listenabsatz"/>
+        <w:rPr>
+          <w:sz w:val="24"/>
+          <w:szCs w:val="24"/>
+        </w:rPr>
+      </w:pPr>
+    </w:p>
+    <w:p>
+      <w:pPr>
+        <w:spacing w:line="254" w:lineRule="auto"/>
+        <w:rPr>
+          <w:sz w:val="24"/>
+          <w:szCs w:val="24"/>
+        </w:rPr>
+      </w:pPr>
+    </w:p>
+    <w:p>
+      <w:pPr>
+        <w:spacing w:line="254" w:lineRule="auto"/>
+        <w:rPr>
+          <w:sz w:val="24"/>
+          <w:szCs w:val="24"/>
+        </w:rPr>
+      </w:pPr>
+    </w:p>
+    <w:p>
+      <w:pPr>
+        <w:pStyle w:val="Listenabsatz"/>
+        <w:numPr>
+          <w:ilvl w:val="0"/>
+          <w:numId w:val="13"/>
+        </w:numPr>
+        <w:spacing w:line="254" w:lineRule="auto"/>
+        <w:rPr>
+          <w:sz w:val="24"/>
+          <w:szCs w:val="24"/>
+        </w:rPr>
+      </w:pPr>
+      <w:r>
+        <w:rPr>
+          <w:sz w:val="24"/>
+          <w:szCs w:val="24"/>
+        </w:rPr>
+        <w:t>Muss eine MAC-Adresse weltweit einzigartig sein?</w:t>
+      </w:r>
+    </w:p>
+    <w:p>
+      <w:pPr>
+        <w:spacing w:line="254" w:lineRule="auto"/>
+        <w:rPr>
+          <w:sz w:val="24"/>
+          <w:szCs w:val="24"/>
+        </w:rPr>
+      </w:pPr>
+      <w:bookmarkStart w:id="0" w:name="_GoBack"/>
+      <w:bookmarkEnd w:id="0"/>
+    </w:p>
+    <w:p>
+      <w:pPr>
+        <w:spacing w:line="254" w:lineRule="auto"/>
+        <w:rPr>
+          <w:sz w:val="24"/>
+          <w:szCs w:val="24"/>
+        </w:rPr>
+      </w:pPr>
+    </w:p>
+    <w:p>
+      <w:pPr>
+        <w:spacing w:line="254" w:lineRule="auto"/>
+        <w:rPr>
+          <w:sz w:val="24"/>
+          <w:szCs w:val="24"/>
+        </w:rPr>
+      </w:pPr>
+    </w:p>
+    <w:p>
+      <w:pPr>
+        <w:pStyle w:val="Listenabsatz"/>
+        <w:numPr>
+          <w:ilvl w:val="0"/>
+          <w:numId w:val="13"/>
+        </w:numPr>
+        <w:spacing w:line="254" w:lineRule="auto"/>
+        <w:rPr>
+          <w:sz w:val="24"/>
+          <w:szCs w:val="24"/>
+        </w:rPr>
+      </w:pPr>
+      <w:r>
+        <w:rPr>
+          <w:sz w:val="24"/>
+          <w:szCs w:val="24"/>
+        </w:rPr>
+        <w:t>Warum ist es nicht möglich in Wireshark die CRC Prüfsumme eines Pakets zu sehen?</w:t>
+      </w:r>
+    </w:p>
+    <w:p>
+      <w:pPr>
+        <w:pStyle w:val="Listenabsatz"/>
+        <w:rPr>
+          <w:sz w:val="24"/>
+          <w:szCs w:val="24"/>
+        </w:rPr>
+      </w:pPr>
+    </w:p>
+    <w:p>
+      <w:pPr>
+        <w:spacing w:line="254" w:lineRule="auto"/>
+        <w:rPr>
+          <w:sz w:val="24"/>
+          <w:szCs w:val="24"/>
+        </w:rPr>
+      </w:pPr>
+    </w:p>
+    <w:p>
+      <w:pPr>
+        <w:spacing w:line="254" w:lineRule="auto"/>
+        <w:rPr>
+          <w:sz w:val="24"/>
+          <w:szCs w:val="24"/>
+        </w:rPr>
+      </w:pPr>
+    </w:p>
+    <w:p>
+      <w:pPr>
+        <w:pStyle w:val="Listenabsatz"/>
+        <w:numPr>
+          <w:ilvl w:val="0"/>
+          <w:numId w:val="13"/>
+        </w:numPr>
+        <w:spacing w:line="254" w:lineRule="auto"/>
+        <w:rPr>
+          <w:sz w:val="24"/>
+          <w:szCs w:val="24"/>
+        </w:rPr>
+      </w:pPr>
+      <w:r>
+        <w:rPr>
+          <w:sz w:val="24"/>
+          <w:szCs w:val="24"/>
+        </w:rPr>
+        <w:t>Warum hat ein einfacher Switch keine MAC-Adresse?</w:t>
+      </w:r>
+    </w:p>
     <w:p/>
     <w:sectPr>
       <w:headerReference w:type="default" r:id="rId8"/>
@@ -190,7 +595,7 @@
         <w:sz w:val="20"/>
         <w:szCs w:val="20"/>
       </w:rPr>
-      <w:t>10.04.2019</w:t>
+      <w:t>01.05.2019</w:t>
     </w:r>
     <w:r>
       <w:rPr>
@@ -2470,7 +2875,7 @@
 </file>
 
 <file path=customXml/itemProps1.xml><?xml version="1.0" encoding="utf-8"?>
-<ds:datastoreItem xmlns:ds="http://schemas.openxmlformats.org/officeDocument/2006/customXml" ds:itemID="{55629F42-CBEF-450E-AE1F-F4B87E87CB9A}">
+<ds:datastoreItem xmlns:ds="http://schemas.openxmlformats.org/officeDocument/2006/customXml" ds:itemID="{20F1969E-EB24-4C5C-94CA-A3D229075E96}">
   <ds:schemaRefs>
     <ds:schemaRef ds:uri="http://schemas.openxmlformats.org/officeDocument/2006/bibliography"/>
   </ds:schemaRefs>

</xml_diff>